<commit_message>
CSS bouton et fond
</commit_message>
<xml_diff>
--- a/Docs/Diagramme cas utilisation.docx
+++ b/Docs/Diagramme cas utilisation.docx
@@ -11,10 +11,57 @@
           <w:lang w:eastAsia="fr-FR"/>
         </w:rPr>
         <w:pict>
+          <v:oval id="_x0000_s1107" style="position:absolute;margin-left:107.85pt;margin-top:362.65pt;width:2in;height:56.65pt;z-index:251662335"/>
+        </w:pict>
+      </w:r>
+      <w:r>
+        <w:rPr>
+          <w:noProof/>
+          <w:lang w:eastAsia="fr-FR"/>
+        </w:rPr>
+        <w:pict>
           <v:shapetype id="_x0000_t202" coordsize="21600,21600" o:spt="202" path="m,l,21600r21600,l21600,xe">
             <v:stroke joinstyle="miter"/>
             <v:path gradientshapeok="t" o:connecttype="rect"/>
           </v:shapetype>
+          <v:shape id="_x0000_s1092" type="#_x0000_t202" style="position:absolute;margin-left:304.9pt;margin-top:373.45pt;width:129.75pt;height:35.45pt;z-index:251709440;mso-width-relative:margin;mso-height-relative:margin" stroked="f">
+            <v:textbox style="mso-next-textbox:#_x0000_s1092">
+              <w:txbxContent>
+                <w:p>
+                  <w:r>
+                    <w:t xml:space="preserve">Utiliser actions ingrédient qu’en ajout </w:t>
+                  </w:r>
+                </w:p>
+              </w:txbxContent>
+            </v:textbox>
+          </v:shape>
+        </w:pict>
+      </w:r>
+      <w:r>
+        <w:rPr>
+          <w:noProof/>
+          <w:lang w:eastAsia="fr-FR"/>
+        </w:rPr>
+        <w:pict>
+          <v:shape id="_x0000_s1089" type="#_x0000_t202" style="position:absolute;margin-left:129.7pt;margin-top:373.45pt;width:109.2pt;height:36.75pt;z-index:251706368;mso-width-relative:margin;mso-height-relative:margin" stroked="f">
+            <v:textbox style="mso-next-textbox:#_x0000_s1089">
+              <w:txbxContent>
+                <w:p>
+                  <w:r>
+                    <w:t>Utiliser formulaire d’ajout d’ingrédients</w:t>
+                  </w:r>
+                </w:p>
+              </w:txbxContent>
+            </v:textbox>
+          </v:shape>
+        </w:pict>
+      </w:r>
+      <w:r>
+        <w:rPr>
+          <w:noProof/>
+          <w:lang w:eastAsia="fr-FR"/>
+        </w:rPr>
+        <w:pict>
           <v:shape id="_x0000_s1079" type="#_x0000_t202" style="position:absolute;margin-left:128.95pt;margin-top:284.05pt;width:109.2pt;height:42.1pt;z-index:251701248;mso-width-relative:margin;mso-height-relative:margin" stroked="f">
             <v:textbox style="mso-next-textbox:#_x0000_s1079">
               <w:txbxContent>
@@ -97,16 +144,7 @@
               <w:txbxContent>
                 <w:p>
                   <w:r>
-                    <w:t xml:space="preserve">Utiliser action ingrédients sur </w:t>
-                  </w:r>
-                  <w:r>
-                    <w:t>tout</w:t>
-                  </w:r>
-                  <w:r>
-                    <w:t xml:space="preserve">s les </w:t>
-                  </w:r>
-                  <w:r>
-                    <w:t>ingrédients</w:t>
+                    <w:t>Utiliser action ingrédient</w:t>
                   </w:r>
                 </w:p>
               </w:txbxContent>
@@ -144,10 +182,7 @@
                   </w:r>
                   <w:proofErr w:type="spellEnd"/>
                   <w:r>
-                    <w:t xml:space="preserve"> sur </w:t>
-                  </w:r>
-                  <w:r>
-                    <w:t>tous</w:t>
+                    <w:t xml:space="preserve"> sur</w:t>
                   </w:r>
                   <w:r>
                     <w:t xml:space="preserve"> les ingrédients</w:t>
@@ -279,62 +314,7 @@
           <w:lang w:eastAsia="fr-FR"/>
         </w:rPr>
         <w:pict>
-          <v:shape id="_x0000_s1092" type="#_x0000_t202" style="position:absolute;margin-left:304.9pt;margin-top:373.45pt;width:136.5pt;height:35.45pt;z-index:251709440;mso-width-relative:margin;mso-height-relative:margin" stroked="f">
-            <v:textbox style="mso-next-textbox:#_x0000_s1092">
-              <w:txbxContent>
-                <w:p>
-                  <w:r>
-                    <w:t>Utiliser actions ingrédients de ses recettes</w:t>
-                  </w:r>
-                </w:p>
-              </w:txbxContent>
-            </v:textbox>
-          </v:shape>
-        </w:pict>
-      </w:r>
-      <w:r>
-        <w:rPr>
-          <w:noProof/>
-          <w:lang w:eastAsia="fr-FR"/>
-        </w:rPr>
-        <w:pict>
           <v:oval id="_x0000_s1091" style="position:absolute;margin-left:299.65pt;margin-top:362.65pt;width:2in;height:56.65pt;z-index:251708416"/>
-        </w:pict>
-      </w:r>
-      <w:r>
-        <w:rPr>
-          <w:noProof/>
-          <w:lang w:eastAsia="fr-FR"/>
-        </w:rPr>
-        <w:pict>
-          <v:shape id="_x0000_s1089" type="#_x0000_t202" style="position:absolute;margin-left:128.95pt;margin-top:357.2pt;width:109.2pt;height:71.25pt;z-index:251706368;mso-width-relative:margin;mso-height-relative:margin" stroked="f">
-            <v:textbox style="mso-next-textbox:#_x0000_s1089">
-              <w:txbxContent>
-                <w:p>
-                  <w:r>
-                    <w:t xml:space="preserve">Utiliser formulaires </w:t>
-                  </w:r>
-                  <w:proofErr w:type="spellStart"/>
-                  <w:r>
-                    <w:t>crud</w:t>
-                  </w:r>
-                  <w:proofErr w:type="spellEnd"/>
-                  <w:r>
-                    <w:t xml:space="preserve"> sur les ingrédients de ses recettes</w:t>
-                  </w:r>
-                </w:p>
-              </w:txbxContent>
-            </v:textbox>
-          </v:shape>
-        </w:pict>
-      </w:r>
-      <w:r>
-        <w:rPr>
-          <w:noProof/>
-          <w:lang w:eastAsia="fr-FR"/>
-        </w:rPr>
-        <w:pict>
-          <v:oval id="_x0000_s1088" style="position:absolute;margin-left:107.05pt;margin-top:349.55pt;width:2in;height:84.75pt;z-index:251705344"/>
         </w:pict>
       </w:r>
       <w:r>
@@ -1534,7 +1514,7 @@
 </file>
 
 <file path=customXml/itemProps1.xml><?xml version="1.0" encoding="utf-8"?>
-<ds:datastoreItem xmlns:ds="http://schemas.openxmlformats.org/officeDocument/2006/customXml" ds:itemID="{B9F9DE0D-8744-4C3D-8858-4DA8069FD119}">
+<ds:datastoreItem xmlns:ds="http://schemas.openxmlformats.org/officeDocument/2006/customXml" ds:itemID="{B9558128-0EF3-4E93-BE35-19F9E2E3B65A}">
   <ds:schemaRefs>
     <ds:schemaRef ds:uri="http://schemas.openxmlformats.org/officeDocument/2006/bibliography"/>
   </ds:schemaRefs>

</xml_diff>